<commit_message>
atualizando o doc de arq. com o caso de uso
</commit_message>
<xml_diff>
--- a/Design/AS-Arquitetura.docx
+++ b/Design/AS-Arquitetura.docx
@@ -7,10 +7,7 @@
         <w:pStyle w:val="Ttulo"/>
       </w:pPr>
       <w:r>
-        <w:t>Acadsystem</w:t>
-      </w:r>
-      <w:r>
-        <w:t xml:space="preserve"> </w:t>
+        <w:t xml:space="preserve">Acadsystem </w:t>
       </w:r>
     </w:p>
     <w:p>
@@ -437,8 +434,6 @@
         </w:rPr>
         <w:t>Mysql</w:t>
       </w:r>
-      <w:bookmarkStart w:id="2" w:name="_GoBack"/>
-      <w:bookmarkEnd w:id="2"/>
       <w:r>
         <w:rPr>
           <w:b/>
@@ -1323,33 +1318,36 @@
     <w:p>
       <w:pPr>
         <w:jc w:val="both"/>
-        <w:rPr>
-          <w:sz w:val="24"/>
-        </w:rPr>
-      </w:pPr>
-      <w:r>
-        <w:rPr>
-          <w:rFonts w:ascii="Times" w:hAnsi="Times"/>
-          <w:iCs/>
-          <w:sz w:val="24"/>
-        </w:rPr>
-        <w:t>Android</w:t>
-      </w:r>
+      </w:pPr>
     </w:p>
     <w:p>
       <w:pPr>
         <w:jc w:val="both"/>
       </w:pPr>
+    </w:p>
+    <w:p>
+      <w:pPr>
+        <w:jc w:val="both"/>
+      </w:pPr>
+      <w:r>
+        <w:t>WEB</w:t>
+      </w:r>
+    </w:p>
+    <w:p>
+      <w:pPr>
+        <w:jc w:val="both"/>
+      </w:pPr>
+      <w:bookmarkStart w:id="2" w:name="_GoBack"/>
       <w:r>
         <w:rPr>
           <w:noProof/>
           <w:lang w:eastAsia="pt-BR"/>
         </w:rPr>
         <w:drawing>
-          <wp:inline distT="0" distB="0" distL="0" distR="0" wp14:anchorId="5CAC04C2" wp14:editId="4D4089AC">
-            <wp:extent cx="5943600" cy="3695700"/>
-            <wp:effectExtent l="19050" t="19050" r="19050" b="19050"/>
-            <wp:docPr id="4" name="Imagem 4"/>
+          <wp:inline distT="0" distB="0" distL="0" distR="0">
+            <wp:extent cx="5943600" cy="4364355"/>
+            <wp:effectExtent l="0" t="0" r="0" b="0"/>
+            <wp:docPr id="6" name="Imagem 6"/>
             <wp:cNvGraphicFramePr>
               <a:graphicFrameLocks xmlns:a="http://schemas.openxmlformats.org/drawingml/2006/main" noChangeAspect="1"/>
             </wp:cNvGraphicFramePr>
@@ -1357,11 +1355,17 @@
               <a:graphicData uri="http://schemas.openxmlformats.org/drawingml/2006/picture">
                 <pic:pic xmlns:pic="http://schemas.openxmlformats.org/drawingml/2006/picture">
                   <pic:nvPicPr>
-                    <pic:cNvPr id="1" name=""/>
+                    <pic:cNvPr id="6" name="AS_casodeuso.PNG"/>
                     <pic:cNvPicPr/>
                   </pic:nvPicPr>
                   <pic:blipFill>
-                    <a:blip r:embed="rId10"/>
+                    <a:blip r:embed="rId10">
+                      <a:extLst>
+                        <a:ext uri="{28A0092B-C50C-407E-A947-70E740481C1C}">
+                          <a14:useLocalDpi xmlns:a14="http://schemas.microsoft.com/office/drawing/2010/main" val="0"/>
+                        </a:ext>
+                      </a:extLst>
+                    </a:blip>
                     <a:stretch>
                       <a:fillRect/>
                     </a:stretch>
@@ -1369,77 +1373,7 @@
                   <pic:spPr>
                     <a:xfrm>
                       <a:off x="0" y="0"/>
-                      <a:ext cx="5943600" cy="3695700"/>
-                    </a:xfrm>
-                    <a:prstGeom prst="rect">
-                      <a:avLst/>
-                    </a:prstGeom>
-                    <a:ln>
-                      <a:solidFill>
-                        <a:schemeClr val="tx1"/>
-                      </a:solidFill>
-                    </a:ln>
-                  </pic:spPr>
-                </pic:pic>
-              </a:graphicData>
-            </a:graphic>
-          </wp:inline>
-        </w:drawing>
-      </w:r>
-    </w:p>
-    <w:p>
-      <w:pPr>
-        <w:jc w:val="both"/>
-      </w:pPr>
-    </w:p>
-    <w:p>
-      <w:pPr>
-        <w:jc w:val="both"/>
-      </w:pPr>
-    </w:p>
-    <w:p>
-      <w:pPr>
-        <w:jc w:val="both"/>
-      </w:pPr>
-      <w:r>
-        <w:t>WEB</w:t>
-      </w:r>
-    </w:p>
-    <w:p>
-      <w:pPr>
-        <w:jc w:val="both"/>
-      </w:pPr>
-      <w:r>
-        <w:rPr>
-          <w:noProof/>
-          <w:lang w:eastAsia="pt-BR"/>
-        </w:rPr>
-        <w:lastRenderedPageBreak/>
-        <w:drawing>
-          <wp:inline distT="0" distB="0" distL="0" distR="0" wp14:anchorId="005F4C60" wp14:editId="6A9857DA">
-            <wp:extent cx="5943600" cy="4627880"/>
-            <wp:effectExtent l="0" t="0" r="0" b="1270"/>
-            <wp:docPr id="5" name="Imagem 5"/>
-            <wp:cNvGraphicFramePr>
-              <a:graphicFrameLocks xmlns:a="http://schemas.openxmlformats.org/drawingml/2006/main" noChangeAspect="1"/>
-            </wp:cNvGraphicFramePr>
-            <a:graphic xmlns:a="http://schemas.openxmlformats.org/drawingml/2006/main">
-              <a:graphicData uri="http://schemas.openxmlformats.org/drawingml/2006/picture">
-                <pic:pic xmlns:pic="http://schemas.openxmlformats.org/drawingml/2006/picture">
-                  <pic:nvPicPr>
-                    <pic:cNvPr id="1" name=""/>
-                    <pic:cNvPicPr/>
-                  </pic:nvPicPr>
-                  <pic:blipFill>
-                    <a:blip r:embed="rId11"/>
-                    <a:stretch>
-                      <a:fillRect/>
-                    </a:stretch>
-                  </pic:blipFill>
-                  <pic:spPr>
-                    <a:xfrm>
-                      <a:off x="0" y="0"/>
-                      <a:ext cx="5943600" cy="4627880"/>
+                      <a:ext cx="5943600" cy="4364355"/>
                     </a:xfrm>
                     <a:prstGeom prst="rect">
                       <a:avLst/>
@@ -1451,10 +1385,11 @@
           </wp:inline>
         </w:drawing>
       </w:r>
+      <w:bookmarkEnd w:id="2"/>
     </w:p>
     <w:sectPr>
-      <w:headerReference w:type="default" r:id="rId12"/>
-      <w:footerReference w:type="default" r:id="rId13"/>
+      <w:headerReference w:type="default" r:id="rId11"/>
+      <w:footerReference w:type="default" r:id="rId12"/>
       <w:pgSz w:w="12240" w:h="15840" w:code="1"/>
       <w:pgMar w:top="1440" w:right="1440" w:bottom="1440" w:left="1440" w:header="720" w:footer="720" w:gutter="0"/>
       <w:cols w:space="720"/>
@@ -1606,7 +1541,7 @@
               <w:rStyle w:val="Nmerodepgina"/>
               <w:noProof/>
             </w:rPr>
-            <w:t>5</w:t>
+            <w:t>3</w:t>
           </w:r>
           <w:r>
             <w:rPr>
@@ -1774,14 +1709,14 @@
         <v:path o:extrusionok="f" gradientshapeok="t" o:connecttype="rect"/>
         <o:lock v:ext="edit" aspectratio="t"/>
       </v:shapetype>
-      <v:shape id="_x0000_i1036" type="#_x0000_t75" style="width:29.25pt;height:27.75pt" o:bullet="t">
+      <v:shape id="_x0000_i1028" type="#_x0000_t75" style="width:29.25pt;height:27.75pt" o:bullet="t">
         <v:imagedata r:id="rId1" o:title="clip_image001"/>
       </v:shape>
     </w:pict>
   </w:numPicBullet>
   <w:numPicBullet w:numPicBulletId="1">
     <w:pict>
-      <v:shape id="_x0000_i1037" type="#_x0000_t75" style="width:30.75pt;height:30pt" o:bullet="t">
+      <v:shape id="_x0000_i1029" type="#_x0000_t75" style="width:30.75pt;height:30pt" o:bullet="t">
         <v:imagedata r:id="rId2" o:title="clip_image002"/>
       </v:shape>
     </w:pict>

</xml_diff>

<commit_message>
adição dos prototipos de tela
</commit_message>
<xml_diff>
--- a/Design/AS-Arquitetura.docx
+++ b/Design/AS-Arquitetura.docx
@@ -997,8 +997,6 @@
           <w:szCs w:val="24"/>
         </w:rPr>
       </w:pPr>
-      <w:bookmarkStart w:id="2" w:name="_GoBack"/>
-      <w:bookmarkEnd w:id="2"/>
     </w:p>
     <w:p>
       <w:pPr>
@@ -2192,17 +2190,7 @@
           <w:szCs w:val="24"/>
           <w:shd w:val="clear" w:color="auto" w:fill="FFFFFF"/>
         </w:rPr>
-        <w:t>Uma</w:t>
-      </w:r>
-      <w:r>
-        <w:rPr>
-          <w:rFonts w:ascii="Times New Roman" w:hAnsi="Times New Roman" w:cs="Times New Roman"/>
-          <w:color w:val="000000"/>
-          <w:sz w:val="24"/>
-          <w:szCs w:val="24"/>
-          <w:shd w:val="clear" w:color="auto" w:fill="FFFFFF"/>
-        </w:rPr>
-        <w:t xml:space="preserve"> arquitetura que permite dividir o desenvolvimento da aplicação em três camadas conceituais: Model, View e Controller (Modelo - Visão - Controlador).</w:t>
+        <w:t>Uma arquitetura que permite dividir o desenvolvimento da aplicação em três camadas conceituais: Model, View e Controller (Modelo - Visão - Controlador).</w:t>
       </w:r>
     </w:p>
     <w:p>
@@ -2260,27 +2248,7 @@
           <w:szCs w:val="24"/>
           <w:shd w:val="clear" w:color="auto" w:fill="FFFFFF"/>
         </w:rPr>
-        <w:t xml:space="preserve"> seria a parte da modelagem de dados e regras de negócio. É nela que vão constar as </w:t>
-      </w:r>
-      <w:r>
-        <w:rPr>
-          <w:rFonts w:ascii="Times New Roman" w:hAnsi="Times New Roman" w:cs="Times New Roman"/>
-          <w:color w:val="000000"/>
-          <w:sz w:val="24"/>
-          <w:szCs w:val="24"/>
-          <w:shd w:val="clear" w:color="auto" w:fill="FFFFFF"/>
-        </w:rPr>
-        <w:t>classes,</w:t>
-      </w:r>
-      <w:r>
-        <w:rPr>
-          <w:rFonts w:ascii="Times New Roman" w:hAnsi="Times New Roman" w:cs="Times New Roman"/>
-          <w:color w:val="000000"/>
-          <w:sz w:val="24"/>
-          <w:szCs w:val="24"/>
-          <w:shd w:val="clear" w:color="auto" w:fill="FFFFFF"/>
-        </w:rPr>
-        <w:t xml:space="preserve"> as consultas ao banco de dados e as regras de negócio do sistema.</w:t>
+        <w:t xml:space="preserve"> seria a parte da modelagem de dados e regras de negócio. É nela que vão constar as classes, as consultas ao banco de dados e as regras de negócio do sistema.</w:t>
       </w:r>
     </w:p>
     <w:p>
@@ -2371,7 +2339,7 @@
           <w:szCs w:val="24"/>
           <w:shd w:val="clear" w:color="auto" w:fill="FFFFFF"/>
         </w:rPr>
-        <w:t xml:space="preserve">responsável por controlar todo o fluxo de informação que passa pelo site/sistema. É na controladora que se decide “se”, “o que”, “quando” e “onde” deve funcionar. Define quais informações devem ser </w:t>
+        <w:t>responsável por controlar todo o fluxo de</w:t>
       </w:r>
       <w:r>
         <w:rPr>
@@ -2381,8 +2349,50 @@
           <w:szCs w:val="24"/>
           <w:shd w:val="clear" w:color="auto" w:fill="FFFFFF"/>
         </w:rPr>
+        <w:t xml:space="preserve"> informação que passa pelo </w:t>
+      </w:r>
+      <w:r>
+        <w:rPr>
+          <w:rFonts w:ascii="Times New Roman" w:hAnsi="Times New Roman" w:cs="Times New Roman"/>
+          <w:color w:val="333333"/>
+          <w:sz w:val="24"/>
+          <w:szCs w:val="24"/>
+          <w:shd w:val="clear" w:color="auto" w:fill="FFFFFF"/>
+        </w:rPr>
+        <w:t>sistema.</w:t>
+      </w:r>
+      <w:r>
+        <w:rPr>
+          <w:rFonts w:ascii="Times New Roman" w:hAnsi="Times New Roman" w:cs="Times New Roman"/>
+          <w:color w:val="333333"/>
+          <w:sz w:val="24"/>
+          <w:szCs w:val="24"/>
+          <w:shd w:val="clear" w:color="auto" w:fill="FFFFFF"/>
+        </w:rPr>
+        <w:t xml:space="preserve"> Define quais informações devem ser geradas, quais regras devem ser aciona</w:t>
+      </w:r>
+      <w:bookmarkStart w:id="2" w:name="_GoBack"/>
+      <w:bookmarkEnd w:id="2"/>
+      <w:r>
+        <w:rPr>
+          <w:rFonts w:ascii="Times New Roman" w:hAnsi="Times New Roman" w:cs="Times New Roman"/>
+          <w:color w:val="333333"/>
+          <w:sz w:val="24"/>
+          <w:szCs w:val="24"/>
+          <w:shd w:val="clear" w:color="auto" w:fill="FFFFFF"/>
+        </w:rPr>
+        <w:t xml:space="preserve">das e para onde as informações devem ir, é na </w:t>
+      </w:r>
+      <w:r>
+        <w:rPr>
+          <w:rFonts w:ascii="Times New Roman" w:hAnsi="Times New Roman" w:cs="Times New Roman"/>
+          <w:color w:val="333333"/>
+          <w:sz w:val="24"/>
+          <w:szCs w:val="24"/>
+          <w:shd w:val="clear" w:color="auto" w:fill="FFFFFF"/>
+        </w:rPr>
         <w:lastRenderedPageBreak/>
-        <w:t>geradas, quais regras devem ser acionadas e para onde as informações devem ir, é na controladora que essas operações devem ser executadas. Em resumo, é a controladora que executa uma regra de negócio (modelo) e repassa a informação para a visualização (visão).</w:t>
+        <w:t>controladora que essas operações devem ser executadas. Em resumo, é a controladora que executa uma regra de negócio (modelo) e repassa a informação para a visualização (visão).</w:t>
       </w:r>
       <w:r>
         <w:rPr>
@@ -2590,7 +2600,6 @@
           <w:noProof/>
           <w:lang w:eastAsia="pt-BR"/>
         </w:rPr>
-        <w:lastRenderedPageBreak/>
         <w:drawing>
           <wp:inline distT="0" distB="0" distL="0" distR="0">
             <wp:extent cx="5943600" cy="3911600"/>
@@ -2961,14 +2970,14 @@
         <v:path o:extrusionok="f" gradientshapeok="t" o:connecttype="rect"/>
         <o:lock v:ext="edit" aspectratio="t"/>
       </v:shapetype>
-      <v:shape id="_x0000_i1174" type="#_x0000_t75" style="width:29.25pt;height:27.75pt" o:bullet="t">
+      <v:shape id="_x0000_i1030" type="#_x0000_t75" style="width:29.25pt;height:27.75pt" o:bullet="t">
         <v:imagedata r:id="rId1" o:title="clip_image001"/>
       </v:shape>
     </w:pict>
   </w:numPicBullet>
   <w:numPicBullet w:numPicBulletId="1">
     <w:pict>
-      <v:shape id="_x0000_i1175" type="#_x0000_t75" style="width:30.75pt;height:30pt" o:bullet="t">
+      <v:shape id="_x0000_i1031" type="#_x0000_t75" style="width:30.75pt;height:30pt" o:bullet="t">
         <v:imagedata r:id="rId2" o:title="clip_image002"/>
       </v:shape>
     </w:pict>

</xml_diff>